<commit_message>
add description of Interpreter, API and Catalog Manager
</commit_message>
<xml_diff>
--- a/MiniSQL总体设计报告.docx
+++ b/MiniSQL总体设计报告.docx
@@ -83,13 +83,7 @@
         <w:rPr>
           <w:rFonts w:hint="eastAsia"/>
         </w:rPr>
-        <w:t>本学期数据库系统原理的综合实验要求设计并实现</w:t>
-      </w:r>
-      <w:r>
-        <w:rPr>
-          <w:rFonts w:hint="eastAsia"/>
-        </w:rPr>
-        <w:t>一个单用户</w:t>
+        <w:t>本学期数据库系统原理的综合实验要求设计并实现一个单用户</w:t>
       </w:r>
       <w:r>
         <w:rPr>
@@ -234,13 +228,7 @@
         <w:rPr>
           <w:rFonts w:hint="eastAsia"/>
         </w:rPr>
-        <w:t>本</w:t>
-      </w:r>
-      <w:r>
-        <w:rPr>
-          <w:rFonts w:hint="eastAsia"/>
-        </w:rPr>
-        <w:t>项目的编写即是为了完成该项任务。</w:t>
+        <w:t>本项目的编写即是为了完成该项任务。</w:t>
       </w:r>
     </w:p>
     <w:p>
@@ -455,10 +443,7 @@
         <w:pStyle w:val="3"/>
       </w:pPr>
       <w:r>
-        <w:t>索</w:t>
-      </w:r>
-      <w:r>
-        <w:t>引</w:t>
+        <w:t>索引</w:t>
       </w:r>
     </w:p>
     <w:p>
@@ -2098,53 +2083,671 @@
         <w:rPr>
           <w:rFonts w:hint="eastAsia"/>
         </w:rPr>
-        <w:t>总体设计：</w:t>
-      </w:r>
-    </w:p>
-    <w:p>
-      <w:pPr>
-        <w:rPr>
-          <w:szCs w:val="24"/>
-        </w:rPr>
-      </w:pPr>
-      <w:r>
-        <w:rPr>
-          <w:rFonts w:hint="eastAsia"/>
+        <w:t>总体设计</w:t>
+      </w:r>
+    </w:p>
+    <w:p>
+      <w:pPr>
+        <w:rPr>
           <w:color w:val="FF0000"/>
           <w:szCs w:val="24"/>
         </w:rPr>
+      </w:pPr>
+      <w:r>
+        <w:rPr>
+          <w:rFonts w:hint="eastAsia"/>
+          <w:color w:val="FF0000"/>
+          <w:szCs w:val="24"/>
+        </w:rPr>
         <w:t>（该部分是本文档的重点，需要将所有可能出现的模块都列举出来，并说明如何实现，实现的说明不需要到代码层面，必须要有软件体系结构图）</w:t>
       </w:r>
     </w:p>
     <w:p>
       <w:pPr>
+        <w:jc w:val="center"/>
+        <w:rPr>
+          <w:szCs w:val="24"/>
+        </w:rPr>
+      </w:pPr>
+      <w:r>
+        <w:rPr>
+          <w:rFonts w:hint="eastAsia"/>
+          <w:noProof/>
+        </w:rPr>
+        <w:drawing>
+          <wp:inline distT="0" distB="0" distL="0" distR="0" wp14:anchorId="38F94029" wp14:editId="1C55F8D6">
+            <wp:extent cx="3971290" cy="3611880"/>
+            <wp:effectExtent l="0" t="0" r="0" b="0"/>
+            <wp:docPr id="1" name="图片 1" descr="MiniSQL"/>
+            <wp:cNvGraphicFramePr>
+              <a:graphicFrameLocks xmlns:a="http://schemas.openxmlformats.org/drawingml/2006/main" noChangeAspect="1"/>
+            </wp:cNvGraphicFramePr>
+            <a:graphic xmlns:a="http://schemas.openxmlformats.org/drawingml/2006/main">
+              <a:graphicData uri="http://schemas.openxmlformats.org/drawingml/2006/picture">
+                <pic:pic xmlns:pic="http://schemas.openxmlformats.org/drawingml/2006/picture">
+                  <pic:nvPicPr>
+                    <pic:cNvPr id="0" name="Picture 1" descr="MiniSQL"/>
+                    <pic:cNvPicPr>
+                      <a:picLocks noChangeAspect="1" noChangeArrowheads="1"/>
+                    </pic:cNvPicPr>
+                  </pic:nvPicPr>
+                  <pic:blipFill>
+                    <a:blip r:embed="rId7">
+                      <a:extLst>
+                        <a:ext uri="{28A0092B-C50C-407E-A947-70E740481C1C}">
+                          <a14:useLocalDpi xmlns:a14="http://schemas.microsoft.com/office/drawing/2010/main" val="0"/>
+                        </a:ext>
+                      </a:extLst>
+                    </a:blip>
+                    <a:srcRect/>
+                    <a:stretch>
+                      <a:fillRect/>
+                    </a:stretch>
+                  </pic:blipFill>
+                  <pic:spPr bwMode="auto">
+                    <a:xfrm>
+                      <a:off x="0" y="0"/>
+                      <a:ext cx="3971290" cy="3611880"/>
+                    </a:xfrm>
+                    <a:prstGeom prst="rect">
+                      <a:avLst/>
+                    </a:prstGeom>
+                    <a:noFill/>
+                    <a:ln>
+                      <a:noFill/>
+                    </a:ln>
+                  </pic:spPr>
+                </pic:pic>
+              </a:graphicData>
+            </a:graphic>
+          </wp:inline>
+        </w:drawing>
+      </w:r>
+    </w:p>
+    <w:p>
+      <w:pPr>
+        <w:jc w:val="center"/>
+        <w:rPr>
+          <w:szCs w:val="24"/>
+        </w:rPr>
+      </w:pPr>
+      <w:r>
+        <w:rPr>
+          <w:rFonts w:hint="eastAsia"/>
+          <w:szCs w:val="24"/>
+        </w:rPr>
+        <w:t>图</w:t>
+      </w:r>
+      <w:r>
+        <w:rPr>
+          <w:rFonts w:hint="eastAsia"/>
+          <w:szCs w:val="24"/>
+        </w:rPr>
+        <w:t xml:space="preserve">1 </w:t>
+      </w:r>
+      <w:r>
+        <w:rPr>
+          <w:rFonts w:hint="eastAsia"/>
+          <w:szCs w:val="24"/>
+        </w:rPr>
+        <w:t>总体设计</w:t>
+      </w:r>
+    </w:p>
+    <w:p>
+      <w:pPr>
         <w:pStyle w:val="2"/>
       </w:pPr>
       <w:r>
         <w:rPr>
           <w:rFonts w:hint="eastAsia"/>
         </w:rPr>
+        <w:lastRenderedPageBreak/>
         <w:t xml:space="preserve">Interpreter </w:t>
       </w:r>
       <w:r>
         <w:rPr>
           <w:rFonts w:hint="eastAsia"/>
         </w:rPr>
-        <w:t>模块：</w:t>
-      </w:r>
-    </w:p>
-    <w:p>
-      <w:pPr>
-        <w:rPr>
-          <w:szCs w:val="24"/>
-        </w:rPr>
-      </w:pPr>
-      <w:r>
-        <w:rPr>
-          <w:rFonts w:hint="eastAsia"/>
-          <w:szCs w:val="24"/>
-        </w:rPr>
-        <w:t>（文本）</w:t>
+        <w:t>模块</w:t>
+      </w:r>
+    </w:p>
+    <w:p>
+      <w:pPr>
+        <w:ind w:firstLine="420"/>
+        <w:rPr>
+          <w:szCs w:val="24"/>
+        </w:rPr>
+      </w:pPr>
+      <w:r>
+        <w:rPr>
+          <w:rFonts w:hint="eastAsia"/>
+          <w:szCs w:val="24"/>
+        </w:rPr>
+        <w:t>Interpreter</w:t>
+      </w:r>
+      <w:r>
+        <w:rPr>
+          <w:rFonts w:hint="eastAsia"/>
+          <w:szCs w:val="24"/>
+        </w:rPr>
+        <w:t>模块直接与用户交互，主要实现以下功能：</w:t>
+      </w:r>
+    </w:p>
+    <w:p>
+      <w:pPr>
+        <w:ind w:firstLine="420"/>
+        <w:rPr>
+          <w:szCs w:val="24"/>
+        </w:rPr>
+      </w:pPr>
+      <w:r>
+        <w:rPr>
+          <w:szCs w:val="24"/>
+        </w:rPr>
+        <w:t>1.</w:t>
+      </w:r>
+      <w:r>
+        <w:rPr>
+          <w:szCs w:val="24"/>
+        </w:rPr>
+        <w:tab/>
+      </w:r>
+      <w:r>
+        <w:rPr>
+          <w:rFonts w:hint="eastAsia"/>
+          <w:szCs w:val="24"/>
+        </w:rPr>
+        <w:t>程序流程控制，即“启动并初始化</w:t>
+      </w:r>
+      <w:r>
+        <w:rPr>
+          <w:rFonts w:hint="eastAsia"/>
+          <w:szCs w:val="24"/>
+        </w:rPr>
+        <w:t>——‘接收命令、处理命令、显示命令结果’</w:t>
+      </w:r>
+      <w:r>
+        <w:rPr>
+          <w:rFonts w:hint="eastAsia"/>
+          <w:szCs w:val="24"/>
+        </w:rPr>
+        <w:t>循环</w:t>
+      </w:r>
+      <w:r>
+        <w:rPr>
+          <w:szCs w:val="24"/>
+        </w:rPr>
+        <w:t>——</w:t>
+      </w:r>
+      <w:r>
+        <w:rPr>
+          <w:rFonts w:hint="eastAsia"/>
+          <w:szCs w:val="24"/>
+        </w:rPr>
+        <w:t>退出”流程。</w:t>
+      </w:r>
+      <w:r>
+        <w:rPr>
+          <w:rFonts w:hint="eastAsia"/>
+          <w:szCs w:val="24"/>
+        </w:rPr>
+        <w:t xml:space="preserve"> </w:t>
+      </w:r>
+    </w:p>
+    <w:p>
+      <w:pPr>
+        <w:ind w:firstLine="420"/>
+        <w:rPr>
+          <w:szCs w:val="24"/>
+        </w:rPr>
+      </w:pPr>
+      <w:r>
+        <w:rPr>
+          <w:rFonts w:hint="eastAsia"/>
+          <w:szCs w:val="24"/>
+        </w:rPr>
+        <w:t>2.</w:t>
+      </w:r>
+      <w:r>
+        <w:rPr>
+          <w:rFonts w:hint="eastAsia"/>
+          <w:szCs w:val="24"/>
+        </w:rPr>
+        <w:tab/>
+      </w:r>
+      <w:r>
+        <w:rPr>
+          <w:rFonts w:hint="eastAsia"/>
+          <w:szCs w:val="24"/>
+        </w:rPr>
+        <w:t>接收并解释用户输入的命令，生成命令的内部数据结构表示，同时检查命令的语法正确性和语义正确性，对正确的命令调用</w:t>
+      </w:r>
+      <w:r>
+        <w:rPr>
+          <w:rFonts w:hint="eastAsia"/>
+          <w:szCs w:val="24"/>
+        </w:rPr>
+        <w:t>API</w:t>
+      </w:r>
+      <w:r>
+        <w:rPr>
+          <w:rFonts w:hint="eastAsia"/>
+          <w:szCs w:val="24"/>
+        </w:rPr>
+        <w:t>层提供的函数执行并显示执行结果，对不正确的命令显示错误信息。</w:t>
+      </w:r>
+    </w:p>
+    <w:p>
+      <w:pPr>
+        <w:rPr>
+          <w:rFonts w:hint="eastAsia"/>
+          <w:szCs w:val="24"/>
+        </w:rPr>
+      </w:pPr>
+      <w:r>
+        <w:rPr>
+          <w:rFonts w:hint="eastAsia"/>
+          <w:szCs w:val="24"/>
+        </w:rPr>
+        <w:tab/>
+      </w:r>
+      <w:r>
+        <w:rPr>
+          <w:rFonts w:hint="eastAsia"/>
+          <w:szCs w:val="24"/>
+        </w:rPr>
+        <w:t>Interpreter</w:t>
+      </w:r>
+      <w:r>
+        <w:rPr>
+          <w:rFonts w:hint="eastAsia"/>
+          <w:szCs w:val="24"/>
+        </w:rPr>
+        <w:t>模块负责接受</w:t>
+      </w:r>
+      <w:r>
+        <w:rPr>
+          <w:rFonts w:hint="eastAsia"/>
+          <w:szCs w:val="24"/>
+        </w:rPr>
+        <w:t>命令</w:t>
+      </w:r>
+      <w:r>
+        <w:rPr>
+          <w:rFonts w:hint="eastAsia"/>
+          <w:szCs w:val="24"/>
+        </w:rPr>
+        <w:t>，</w:t>
+      </w:r>
+      <w:r>
+        <w:rPr>
+          <w:rFonts w:hint="eastAsia"/>
+          <w:szCs w:val="24"/>
+        </w:rPr>
+        <w:t>接收到命令后</w:t>
+      </w:r>
+      <w:r>
+        <w:rPr>
+          <w:rFonts w:hint="eastAsia"/>
+          <w:szCs w:val="24"/>
+        </w:rPr>
+        <w:t>解释器会</w:t>
+      </w:r>
+      <w:r>
+        <w:rPr>
+          <w:rFonts w:hint="eastAsia"/>
+          <w:szCs w:val="24"/>
+        </w:rPr>
+        <w:t>将命令格式化构建成相应的对象，对象中会保存再进一步处理时需要的数据。之后</w:t>
+      </w:r>
+      <w:r>
+        <w:rPr>
+          <w:rFonts w:hint="eastAsia"/>
+          <w:szCs w:val="24"/>
+        </w:rPr>
+        <w:t>根据对象的类型</w:t>
+      </w:r>
+      <w:r>
+        <w:rPr>
+          <w:rFonts w:hint="eastAsia"/>
+          <w:szCs w:val="24"/>
+        </w:rPr>
+        <w:t>将该对象传入</w:t>
+      </w:r>
+      <w:r>
+        <w:rPr>
+          <w:rFonts w:hint="eastAsia"/>
+          <w:szCs w:val="24"/>
+        </w:rPr>
+        <w:t>API</w:t>
+      </w:r>
+      <w:r>
+        <w:rPr>
+          <w:rFonts w:hint="eastAsia"/>
+          <w:szCs w:val="24"/>
+        </w:rPr>
+        <w:t>模块中的函数进行相应的处理。如果这个过程中出现</w:t>
+      </w:r>
+      <w:r>
+        <w:rPr>
+          <w:rFonts w:hint="eastAsia"/>
+          <w:szCs w:val="24"/>
+        </w:rPr>
+        <w:t>SQL</w:t>
+      </w:r>
+      <w:r>
+        <w:rPr>
+          <w:rFonts w:hint="eastAsia"/>
+          <w:szCs w:val="24"/>
+        </w:rPr>
+        <w:t>语言的语法错误，程序将抛出一个异常，以便提示用户出现了异常。</w:t>
+      </w:r>
+    </w:p>
+    <w:p>
+      <w:pPr>
+        <w:rPr>
+          <w:rFonts w:hint="eastAsia"/>
+          <w:szCs w:val="24"/>
+        </w:rPr>
+      </w:pPr>
+      <w:r>
+        <w:rPr>
+          <w:rFonts w:hint="eastAsia"/>
+          <w:szCs w:val="24"/>
+        </w:rPr>
+        <w:tab/>
+      </w:r>
+      <w:r>
+        <w:rPr>
+          <w:rFonts w:hint="eastAsia"/>
+          <w:szCs w:val="24"/>
+        </w:rPr>
+        <w:t>该模块中将使用以下类来处理</w:t>
+      </w:r>
+      <w:r>
+        <w:rPr>
+          <w:rFonts w:hint="eastAsia"/>
+          <w:szCs w:val="24"/>
+        </w:rPr>
+        <w:t>SQL</w:t>
+      </w:r>
+      <w:r>
+        <w:rPr>
+          <w:rFonts w:hint="eastAsia"/>
+          <w:szCs w:val="24"/>
+        </w:rPr>
+        <w:t>语言。</w:t>
+      </w:r>
+    </w:p>
+    <w:p>
+      <w:pPr>
+        <w:pStyle w:val="a7"/>
+        <w:numPr>
+          <w:ilvl w:val="0"/>
+          <w:numId w:val="33"/>
+        </w:numPr>
+        <w:ind w:firstLineChars="0"/>
+        <w:rPr>
+          <w:rFonts w:hint="eastAsia"/>
+          <w:szCs w:val="24"/>
+        </w:rPr>
+      </w:pPr>
+      <w:proofErr w:type="spellStart"/>
+      <w:r>
+        <w:rPr>
+          <w:szCs w:val="24"/>
+        </w:rPr>
+        <w:t>UseDatabase</w:t>
+      </w:r>
+      <w:proofErr w:type="spellEnd"/>
+    </w:p>
+    <w:p>
+      <w:pPr>
+        <w:pStyle w:val="a7"/>
+        <w:numPr>
+          <w:ilvl w:val="0"/>
+          <w:numId w:val="33"/>
+        </w:numPr>
+        <w:ind w:firstLineChars="0"/>
+        <w:rPr>
+          <w:szCs w:val="24"/>
+        </w:rPr>
+      </w:pPr>
+      <w:proofErr w:type="spellStart"/>
+      <w:r>
+        <w:rPr>
+          <w:rFonts w:hint="eastAsia"/>
+          <w:szCs w:val="24"/>
+        </w:rPr>
+        <w:t>ShowDatabase</w:t>
+      </w:r>
+      <w:proofErr w:type="spellEnd"/>
+    </w:p>
+    <w:p>
+      <w:pPr>
+        <w:pStyle w:val="a7"/>
+        <w:numPr>
+          <w:ilvl w:val="0"/>
+          <w:numId w:val="33"/>
+        </w:numPr>
+        <w:ind w:firstLineChars="0"/>
+        <w:rPr>
+          <w:szCs w:val="24"/>
+        </w:rPr>
+      </w:pPr>
+      <w:proofErr w:type="spellStart"/>
+      <w:r>
+        <w:rPr>
+          <w:szCs w:val="24"/>
+        </w:rPr>
+        <w:t>CreateDatabase</w:t>
+      </w:r>
+      <w:proofErr w:type="spellEnd"/>
+    </w:p>
+    <w:p>
+      <w:pPr>
+        <w:pStyle w:val="a7"/>
+        <w:numPr>
+          <w:ilvl w:val="0"/>
+          <w:numId w:val="33"/>
+        </w:numPr>
+        <w:ind w:firstLineChars="0"/>
+        <w:rPr>
+          <w:rFonts w:hint="eastAsia"/>
+          <w:szCs w:val="24"/>
+        </w:rPr>
+      </w:pPr>
+      <w:proofErr w:type="spellStart"/>
+      <w:r>
+        <w:rPr>
+          <w:szCs w:val="24"/>
+        </w:rPr>
+        <w:t>DropDatabase</w:t>
+      </w:r>
+      <w:proofErr w:type="spellEnd"/>
+    </w:p>
+    <w:p>
+      <w:pPr>
+        <w:pStyle w:val="a7"/>
+        <w:numPr>
+          <w:ilvl w:val="0"/>
+          <w:numId w:val="33"/>
+        </w:numPr>
+        <w:ind w:firstLineChars="0"/>
+        <w:rPr>
+          <w:szCs w:val="24"/>
+        </w:rPr>
+      </w:pPr>
+      <w:proofErr w:type="spellStart"/>
+      <w:r>
+        <w:rPr>
+          <w:rFonts w:hint="eastAsia"/>
+          <w:szCs w:val="24"/>
+        </w:rPr>
+        <w:t>ShowTables</w:t>
+      </w:r>
+      <w:proofErr w:type="spellEnd"/>
+    </w:p>
+    <w:p>
+      <w:pPr>
+        <w:pStyle w:val="a7"/>
+        <w:numPr>
+          <w:ilvl w:val="0"/>
+          <w:numId w:val="33"/>
+        </w:numPr>
+        <w:ind w:firstLineChars="0"/>
+        <w:rPr>
+          <w:szCs w:val="24"/>
+        </w:rPr>
+      </w:pPr>
+      <w:proofErr w:type="spellStart"/>
+      <w:r>
+        <w:rPr>
+          <w:szCs w:val="24"/>
+        </w:rPr>
+        <w:t>CreateTable</w:t>
+      </w:r>
+      <w:proofErr w:type="spellEnd"/>
+    </w:p>
+    <w:p>
+      <w:pPr>
+        <w:pStyle w:val="a7"/>
+        <w:numPr>
+          <w:ilvl w:val="0"/>
+          <w:numId w:val="33"/>
+        </w:numPr>
+        <w:ind w:firstLineChars="0"/>
+        <w:rPr>
+          <w:szCs w:val="24"/>
+        </w:rPr>
+      </w:pPr>
+      <w:proofErr w:type="spellStart"/>
+      <w:r>
+        <w:rPr>
+          <w:szCs w:val="24"/>
+        </w:rPr>
+        <w:t>DropTable</w:t>
+      </w:r>
+      <w:proofErr w:type="spellEnd"/>
+    </w:p>
+    <w:p>
+      <w:pPr>
+        <w:pStyle w:val="a7"/>
+        <w:numPr>
+          <w:ilvl w:val="0"/>
+          <w:numId w:val="33"/>
+        </w:numPr>
+        <w:ind w:firstLineChars="0"/>
+        <w:rPr>
+          <w:szCs w:val="24"/>
+        </w:rPr>
+      </w:pPr>
+      <w:proofErr w:type="spellStart"/>
+      <w:r>
+        <w:rPr>
+          <w:szCs w:val="24"/>
+        </w:rPr>
+        <w:t>CreateIndex</w:t>
+      </w:r>
+      <w:proofErr w:type="spellEnd"/>
+    </w:p>
+    <w:p>
+      <w:pPr>
+        <w:pStyle w:val="a7"/>
+        <w:numPr>
+          <w:ilvl w:val="0"/>
+          <w:numId w:val="33"/>
+        </w:numPr>
+        <w:ind w:firstLineChars="0"/>
+        <w:rPr>
+          <w:szCs w:val="24"/>
+        </w:rPr>
+      </w:pPr>
+      <w:proofErr w:type="spellStart"/>
+      <w:r>
+        <w:rPr>
+          <w:szCs w:val="24"/>
+        </w:rPr>
+        <w:t>DropIndex</w:t>
+      </w:r>
+      <w:proofErr w:type="spellEnd"/>
+    </w:p>
+    <w:p>
+      <w:pPr>
+        <w:pStyle w:val="a7"/>
+        <w:numPr>
+          <w:ilvl w:val="0"/>
+          <w:numId w:val="33"/>
+        </w:numPr>
+        <w:ind w:firstLineChars="0"/>
+        <w:rPr>
+          <w:szCs w:val="24"/>
+        </w:rPr>
+      </w:pPr>
+      <w:proofErr w:type="spellStart"/>
+      <w:r>
+        <w:rPr>
+          <w:szCs w:val="24"/>
+        </w:rPr>
+        <w:t>Selcet</w:t>
+      </w:r>
+      <w:proofErr w:type="spellEnd"/>
+    </w:p>
+    <w:p>
+      <w:pPr>
+        <w:pStyle w:val="a7"/>
+        <w:numPr>
+          <w:ilvl w:val="0"/>
+          <w:numId w:val="33"/>
+        </w:numPr>
+        <w:ind w:firstLineChars="0"/>
+        <w:rPr>
+          <w:szCs w:val="24"/>
+        </w:rPr>
+      </w:pPr>
+      <w:r>
+        <w:rPr>
+          <w:szCs w:val="24"/>
+        </w:rPr>
+        <w:t>Insert</w:t>
+      </w:r>
+    </w:p>
+    <w:p>
+      <w:pPr>
+        <w:pStyle w:val="a7"/>
+        <w:numPr>
+          <w:ilvl w:val="0"/>
+          <w:numId w:val="33"/>
+        </w:numPr>
+        <w:ind w:firstLineChars="0"/>
+        <w:rPr>
+          <w:szCs w:val="24"/>
+        </w:rPr>
+      </w:pPr>
+      <w:r>
+        <w:rPr>
+          <w:szCs w:val="24"/>
+        </w:rPr>
+        <w:t>Delete</w:t>
+      </w:r>
+    </w:p>
+    <w:p>
+      <w:pPr>
+        <w:pStyle w:val="a7"/>
+        <w:numPr>
+          <w:ilvl w:val="0"/>
+          <w:numId w:val="33"/>
+        </w:numPr>
+        <w:ind w:firstLineChars="0"/>
+        <w:rPr>
+          <w:szCs w:val="24"/>
+        </w:rPr>
+      </w:pPr>
+      <w:r>
+        <w:rPr>
+          <w:szCs w:val="24"/>
+        </w:rPr>
+        <w:t>Update</w:t>
       </w:r>
     </w:p>
     <w:p>
@@ -2161,21 +2764,357 @@
         <w:rPr>
           <w:rFonts w:hint="eastAsia"/>
         </w:rPr>
-        <w:t>模块：</w:t>
-      </w:r>
-    </w:p>
-    <w:p>
-      <w:pPr>
-        <w:rPr>
-          <w:szCs w:val="24"/>
-        </w:rPr>
-      </w:pPr>
-      <w:r>
-        <w:rPr>
-          <w:rFonts w:hint="eastAsia"/>
-          <w:szCs w:val="24"/>
-        </w:rPr>
-        <w:t>（文本）</w:t>
+        <w:t>模块</w:t>
+      </w:r>
+    </w:p>
+    <w:p>
+      <w:pPr>
+        <w:ind w:firstLine="420"/>
+        <w:rPr>
+          <w:szCs w:val="24"/>
+        </w:rPr>
+      </w:pPr>
+      <w:r>
+        <w:rPr>
+          <w:rFonts w:hint="eastAsia"/>
+          <w:szCs w:val="24"/>
+        </w:rPr>
+        <w:t>API</w:t>
+      </w:r>
+      <w:r>
+        <w:rPr>
+          <w:rFonts w:hint="eastAsia"/>
+          <w:szCs w:val="24"/>
+        </w:rPr>
+        <w:t>模块是整个系统的核心，其主要功能为提供执行</w:t>
+      </w:r>
+      <w:r>
+        <w:rPr>
+          <w:rFonts w:hint="eastAsia"/>
+          <w:szCs w:val="24"/>
+        </w:rPr>
+        <w:t>SQL</w:t>
+      </w:r>
+      <w:r>
+        <w:rPr>
+          <w:rFonts w:hint="eastAsia"/>
+          <w:szCs w:val="24"/>
+        </w:rPr>
+        <w:t>语句的接口，供</w:t>
+      </w:r>
+      <w:r>
+        <w:rPr>
+          <w:rFonts w:hint="eastAsia"/>
+          <w:szCs w:val="24"/>
+        </w:rPr>
+        <w:t>Interpreter</w:t>
+      </w:r>
+      <w:r>
+        <w:rPr>
+          <w:rFonts w:hint="eastAsia"/>
+          <w:szCs w:val="24"/>
+        </w:rPr>
+        <w:t>层调用。该接口以</w:t>
+      </w:r>
+      <w:r>
+        <w:rPr>
+          <w:rFonts w:hint="eastAsia"/>
+          <w:szCs w:val="24"/>
+        </w:rPr>
+        <w:t>Interpreter</w:t>
+      </w:r>
+      <w:r>
+        <w:rPr>
+          <w:rFonts w:hint="eastAsia"/>
+          <w:szCs w:val="24"/>
+        </w:rPr>
+        <w:t>层解释生成的命令内部表示为输入，根据</w:t>
+      </w:r>
+      <w:r>
+        <w:rPr>
+          <w:rFonts w:hint="eastAsia"/>
+          <w:szCs w:val="24"/>
+        </w:rPr>
+        <w:t>Catalog Manager</w:t>
+      </w:r>
+      <w:r>
+        <w:rPr>
+          <w:rFonts w:hint="eastAsia"/>
+          <w:szCs w:val="24"/>
+        </w:rPr>
+        <w:t>提供的信息确定执行规则，并调用</w:t>
+      </w:r>
+      <w:r>
+        <w:rPr>
+          <w:rFonts w:hint="eastAsia"/>
+          <w:szCs w:val="24"/>
+        </w:rPr>
+        <w:t>Record Manager</w:t>
+      </w:r>
+      <w:r>
+        <w:rPr>
+          <w:rFonts w:hint="eastAsia"/>
+          <w:szCs w:val="24"/>
+        </w:rPr>
+        <w:t>、</w:t>
+      </w:r>
+      <w:r>
+        <w:rPr>
+          <w:rFonts w:hint="eastAsia"/>
+          <w:szCs w:val="24"/>
+        </w:rPr>
+        <w:t>Index Manager</w:t>
+      </w:r>
+      <w:r>
+        <w:rPr>
+          <w:rFonts w:hint="eastAsia"/>
+          <w:szCs w:val="24"/>
+        </w:rPr>
+        <w:t>和</w:t>
+      </w:r>
+      <w:r>
+        <w:rPr>
+          <w:rFonts w:hint="eastAsia"/>
+          <w:szCs w:val="24"/>
+        </w:rPr>
+        <w:t>Catalog Manager</w:t>
+      </w:r>
+      <w:r>
+        <w:rPr>
+          <w:rFonts w:hint="eastAsia"/>
+          <w:szCs w:val="24"/>
+        </w:rPr>
+        <w:t>提供的相应接口进行执行，最后返回执行结果给</w:t>
+      </w:r>
+      <w:r>
+        <w:rPr>
+          <w:rFonts w:hint="eastAsia"/>
+          <w:szCs w:val="24"/>
+        </w:rPr>
+        <w:t>Interpreter</w:t>
+      </w:r>
+      <w:r>
+        <w:rPr>
+          <w:rFonts w:hint="eastAsia"/>
+          <w:szCs w:val="24"/>
+        </w:rPr>
+        <w:t>模块。</w:t>
+      </w:r>
+    </w:p>
+    <w:p>
+      <w:pPr>
+        <w:ind w:firstLine="420"/>
+        <w:rPr>
+          <w:rFonts w:hint="eastAsia"/>
+          <w:szCs w:val="24"/>
+        </w:rPr>
+      </w:pPr>
+      <w:r>
+        <w:rPr>
+          <w:rFonts w:hint="eastAsia"/>
+          <w:szCs w:val="24"/>
+        </w:rPr>
+        <w:t>在这个模块中</w:t>
+      </w:r>
+      <w:r>
+        <w:rPr>
+          <w:rFonts w:hint="eastAsia"/>
+          <w:szCs w:val="24"/>
+        </w:rPr>
+        <w:t>将为</w:t>
+      </w:r>
+      <w:proofErr w:type="spellStart"/>
+      <w:r>
+        <w:rPr>
+          <w:rFonts w:hint="eastAsia"/>
+          <w:szCs w:val="24"/>
+        </w:rPr>
+        <w:t>Create,Drop,Insert</w:t>
+      </w:r>
+      <w:proofErr w:type="spellEnd"/>
+      <w:r>
+        <w:rPr>
+          <w:rFonts w:hint="eastAsia"/>
+          <w:szCs w:val="24"/>
+        </w:rPr>
+        <w:t>等在</w:t>
+      </w:r>
+      <w:r>
+        <w:rPr>
+          <w:rFonts w:hint="eastAsia"/>
+          <w:szCs w:val="24"/>
+        </w:rPr>
+        <w:t>Interpreter</w:t>
+      </w:r>
+      <w:r>
+        <w:rPr>
+          <w:rFonts w:hint="eastAsia"/>
+          <w:szCs w:val="24"/>
+        </w:rPr>
+        <w:t>中的不同类提供处理接口</w:t>
+      </w:r>
+      <w:r>
+        <w:rPr>
+          <w:rFonts w:hint="eastAsia"/>
+          <w:szCs w:val="24"/>
+        </w:rPr>
+        <w:t>。根据不同类型的语句，</w:t>
+      </w:r>
+      <w:r>
+        <w:rPr>
+          <w:rFonts w:hint="eastAsia"/>
+          <w:szCs w:val="24"/>
+        </w:rPr>
+        <w:t>API</w:t>
+      </w:r>
+      <w:r>
+        <w:rPr>
+          <w:rFonts w:hint="eastAsia"/>
+          <w:szCs w:val="24"/>
+        </w:rPr>
+        <w:t>模块将调用</w:t>
+      </w:r>
+      <w:r>
+        <w:rPr>
+          <w:rFonts w:hint="eastAsia"/>
+          <w:szCs w:val="24"/>
+        </w:rPr>
+        <w:t>Record Manager</w:t>
+      </w:r>
+      <w:r>
+        <w:rPr>
+          <w:rFonts w:hint="eastAsia"/>
+          <w:szCs w:val="24"/>
+        </w:rPr>
+        <w:t>、</w:t>
+      </w:r>
+      <w:r>
+        <w:rPr>
+          <w:rFonts w:hint="eastAsia"/>
+          <w:szCs w:val="24"/>
+        </w:rPr>
+        <w:t>Index Manager</w:t>
+      </w:r>
+      <w:r>
+        <w:rPr>
+          <w:rFonts w:hint="eastAsia"/>
+          <w:szCs w:val="24"/>
+        </w:rPr>
+        <w:t>和</w:t>
+      </w:r>
+      <w:r>
+        <w:rPr>
+          <w:rFonts w:hint="eastAsia"/>
+          <w:szCs w:val="24"/>
+        </w:rPr>
+        <w:t>Catalog Manager</w:t>
+      </w:r>
+      <w:r>
+        <w:rPr>
+          <w:rFonts w:hint="eastAsia"/>
+          <w:szCs w:val="24"/>
+        </w:rPr>
+        <w:t>提供的相应接口进行处理</w:t>
+      </w:r>
+      <w:r>
+        <w:rPr>
+          <w:rFonts w:hint="eastAsia"/>
+          <w:szCs w:val="24"/>
+        </w:rPr>
+        <w:t>。例如要创建一个表，在</w:t>
+      </w:r>
+      <w:r>
+        <w:rPr>
+          <w:rFonts w:hint="eastAsia"/>
+          <w:szCs w:val="24"/>
+        </w:rPr>
+        <w:t>API</w:t>
+      </w:r>
+      <w:r>
+        <w:rPr>
+          <w:rFonts w:hint="eastAsia"/>
+          <w:szCs w:val="24"/>
+        </w:rPr>
+        <w:t>模块的</w:t>
+      </w:r>
+      <w:proofErr w:type="spellStart"/>
+      <w:r>
+        <w:rPr>
+          <w:rFonts w:hint="eastAsia"/>
+          <w:szCs w:val="24"/>
+        </w:rPr>
+        <w:t>CreateTable</w:t>
+      </w:r>
+      <w:proofErr w:type="spellEnd"/>
+      <w:r>
+        <w:rPr>
+          <w:rFonts w:hint="eastAsia"/>
+          <w:szCs w:val="24"/>
+        </w:rPr>
+        <w:t>函数</w:t>
+      </w:r>
+      <w:r>
+        <w:rPr>
+          <w:rFonts w:hint="eastAsia"/>
+          <w:szCs w:val="24"/>
+        </w:rPr>
+        <w:t>中，要调用</w:t>
+      </w:r>
+      <w:r>
+        <w:rPr>
+          <w:rFonts w:hint="eastAsia"/>
+          <w:szCs w:val="24"/>
+        </w:rPr>
+        <w:t>Record Manager</w:t>
+      </w:r>
+      <w:r>
+        <w:rPr>
+          <w:rFonts w:hint="eastAsia"/>
+          <w:szCs w:val="24"/>
+        </w:rPr>
+        <w:t>中的函数来</w:t>
+      </w:r>
+      <w:r>
+        <w:rPr>
+          <w:rFonts w:hint="eastAsia"/>
+          <w:szCs w:val="24"/>
+        </w:rPr>
+        <w:t>创建文件</w:t>
+      </w:r>
+      <w:r>
+        <w:rPr>
+          <w:rFonts w:hint="eastAsia"/>
+          <w:szCs w:val="24"/>
+        </w:rPr>
+        <w:t>，并调用</w:t>
+      </w:r>
+      <w:r>
+        <w:rPr>
+          <w:rFonts w:hint="eastAsia"/>
+          <w:szCs w:val="24"/>
+        </w:rPr>
+        <w:t>Catalog Manager</w:t>
+      </w:r>
+      <w:r>
+        <w:rPr>
+          <w:rFonts w:hint="eastAsia"/>
+          <w:szCs w:val="24"/>
+        </w:rPr>
+        <w:t>中的</w:t>
+      </w:r>
+      <w:r>
+        <w:rPr>
+          <w:rFonts w:hint="eastAsia"/>
+          <w:szCs w:val="24"/>
+        </w:rPr>
+        <w:t>对应函数</w:t>
+      </w:r>
+      <w:r>
+        <w:rPr>
+          <w:rFonts w:hint="eastAsia"/>
+          <w:szCs w:val="24"/>
+        </w:rPr>
+        <w:t>把表的属性写入文件中。</w:t>
       </w:r>
     </w:p>
     <w:p>
@@ -2187,6 +3126,7 @@
         <w:rPr>
           <w:rFonts w:hint="eastAsia"/>
         </w:rPr>
+        <w:lastRenderedPageBreak/>
         <w:t>CatalogManager</w:t>
       </w:r>
       <w:proofErr w:type="spellEnd"/>
@@ -2194,175 +3134,502 @@
         <w:rPr>
           <w:rFonts w:hint="eastAsia"/>
         </w:rPr>
-        <w:t>模块：</w:t>
-      </w:r>
-    </w:p>
-    <w:p>
-      <w:pPr>
-        <w:rPr>
-          <w:szCs w:val="24"/>
-        </w:rPr>
-      </w:pPr>
-      <w:r>
-        <w:rPr>
-          <w:rFonts w:hint="eastAsia"/>
-          <w:szCs w:val="24"/>
-        </w:rPr>
-        <w:t>（文本）</w:t>
-      </w:r>
-    </w:p>
-    <w:p>
-      <w:pPr>
-        <w:pStyle w:val="2"/>
-      </w:pPr>
-      <w:proofErr w:type="spellStart"/>
-      <w:r>
-        <w:rPr>
-          <w:rFonts w:hint="eastAsia"/>
-        </w:rPr>
-        <w:t>RecordManager</w:t>
-      </w:r>
-      <w:proofErr w:type="spellEnd"/>
-      <w:r>
-        <w:rPr>
-          <w:rFonts w:hint="eastAsia"/>
-        </w:rPr>
-        <w:t>模块：</w:t>
-      </w:r>
-    </w:p>
-    <w:p>
-      <w:pPr>
-        <w:rPr>
-          <w:szCs w:val="24"/>
-        </w:rPr>
-      </w:pPr>
-      <w:r>
-        <w:rPr>
-          <w:rFonts w:hint="eastAsia"/>
-          <w:szCs w:val="24"/>
-        </w:rPr>
-        <w:t>（文本）</w:t>
-      </w:r>
-    </w:p>
-    <w:p>
-      <w:pPr>
-        <w:pStyle w:val="2"/>
-      </w:pPr>
-      <w:proofErr w:type="spellStart"/>
-      <w:r>
-        <w:rPr>
-          <w:rFonts w:hint="eastAsia"/>
-        </w:rPr>
-        <w:lastRenderedPageBreak/>
-        <w:t>Indexmanager</w:t>
-      </w:r>
-      <w:proofErr w:type="spellEnd"/>
-      <w:r>
-        <w:rPr>
-          <w:rFonts w:hint="eastAsia"/>
-        </w:rPr>
-        <w:t>模块：</w:t>
-      </w:r>
-    </w:p>
-    <w:p>
-      <w:pPr>
-        <w:rPr>
-          <w:szCs w:val="24"/>
-        </w:rPr>
-      </w:pPr>
-      <w:r>
-        <w:rPr>
-          <w:rFonts w:hint="eastAsia"/>
-          <w:szCs w:val="24"/>
-        </w:rPr>
-        <w:t>（文本）</w:t>
-      </w:r>
-    </w:p>
-    <w:p>
-      <w:pPr>
-        <w:pStyle w:val="2"/>
-      </w:pPr>
-      <w:proofErr w:type="spellStart"/>
-      <w:r>
-        <w:rPr>
-          <w:rFonts w:hint="eastAsia"/>
-        </w:rPr>
-        <w:t>BufferManager</w:t>
-      </w:r>
-      <w:proofErr w:type="spellEnd"/>
-      <w:r>
-        <w:rPr>
-          <w:rFonts w:hint="eastAsia"/>
-        </w:rPr>
-        <w:t>模块：</w:t>
-      </w:r>
-    </w:p>
-    <w:p>
-      <w:pPr>
-        <w:rPr>
-          <w:szCs w:val="24"/>
-        </w:rPr>
-      </w:pPr>
-      <w:r>
-        <w:rPr>
-          <w:rFonts w:hint="eastAsia"/>
-          <w:szCs w:val="24"/>
-        </w:rPr>
-        <w:t>（文本）</w:t>
-      </w:r>
-    </w:p>
-    <w:p>
-      <w:pPr>
-        <w:pStyle w:val="1"/>
-      </w:pPr>
-      <w:r>
-        <w:rPr>
-          <w:rFonts w:hint="eastAsia"/>
-        </w:rPr>
-        <w:t>测试方案和测试样例</w:t>
-      </w:r>
-    </w:p>
-    <w:p>
-      <w:pPr>
-        <w:rPr>
-          <w:color w:val="FF0000"/>
-          <w:szCs w:val="24"/>
-        </w:rPr>
-      </w:pPr>
-      <w:r>
-        <w:rPr>
-          <w:rFonts w:hint="eastAsia"/>
-          <w:color w:val="FF0000"/>
-          <w:szCs w:val="24"/>
-        </w:rPr>
-        <w:t>（这部分主要针对上面程序功能来设计测试案例</w:t>
-      </w:r>
-      <w:r>
-        <w:rPr>
-          <w:rFonts w:hint="eastAsia"/>
-          <w:color w:val="FF0000"/>
-          <w:szCs w:val="24"/>
-        </w:rPr>
-        <w:t>）</w:t>
-      </w:r>
-    </w:p>
-    <w:p>
-      <w:pPr>
-        <w:pStyle w:val="1"/>
-      </w:pPr>
-      <w:r>
-        <w:rPr>
-          <w:rFonts w:hint="eastAsia"/>
-        </w:rPr>
-        <w:t>分组与设</w:t>
+        <w:t>模块</w:t>
+      </w:r>
+    </w:p>
+    <w:p>
+      <w:pPr>
+        <w:ind w:firstLine="420"/>
+        <w:rPr>
+          <w:rFonts w:hint="eastAsia"/>
+          <w:szCs w:val="24"/>
+        </w:rPr>
+      </w:pPr>
+      <w:r>
+        <w:rPr>
+          <w:rFonts w:hint="eastAsia"/>
+          <w:szCs w:val="24"/>
+        </w:rPr>
+        <w:t>Catalog Manager</w:t>
+      </w:r>
+      <w:r>
+        <w:rPr>
+          <w:rFonts w:hint="eastAsia"/>
+          <w:szCs w:val="24"/>
+        </w:rPr>
+        <w:t>负责管理数据库的所有模式信息，包括：</w:t>
+      </w:r>
+    </w:p>
+    <w:p>
+      <w:pPr>
+        <w:ind w:leftChars="200" w:left="480"/>
+        <w:rPr>
+          <w:rFonts w:hint="eastAsia"/>
+          <w:szCs w:val="24"/>
+        </w:rPr>
+      </w:pPr>
+      <w:r>
+        <w:rPr>
+          <w:rFonts w:hint="eastAsia"/>
+          <w:szCs w:val="24"/>
+        </w:rPr>
+        <w:t>1.</w:t>
+      </w:r>
+      <w:r>
+        <w:rPr>
+          <w:rFonts w:hint="eastAsia"/>
+          <w:szCs w:val="24"/>
+        </w:rPr>
+        <w:tab/>
+      </w:r>
+      <w:r>
+        <w:rPr>
+          <w:rFonts w:hint="eastAsia"/>
+          <w:szCs w:val="24"/>
+        </w:rPr>
+        <w:t>数据库中所有表的定义信息，包括表的名称、表中字段（列）数、主键、定义在该表上的索引。</w:t>
+      </w:r>
+    </w:p>
+    <w:p>
+      <w:pPr>
+        <w:ind w:leftChars="200" w:left="480"/>
+        <w:rPr>
+          <w:rFonts w:hint="eastAsia"/>
+          <w:szCs w:val="24"/>
+        </w:rPr>
+      </w:pPr>
+      <w:r>
+        <w:rPr>
+          <w:rFonts w:hint="eastAsia"/>
+          <w:szCs w:val="24"/>
+        </w:rPr>
+        <w:t>2.</w:t>
+      </w:r>
+      <w:r>
+        <w:rPr>
+          <w:rFonts w:hint="eastAsia"/>
+          <w:szCs w:val="24"/>
+        </w:rPr>
+        <w:tab/>
+      </w:r>
+      <w:r>
+        <w:rPr>
+          <w:rFonts w:hint="eastAsia"/>
+          <w:szCs w:val="24"/>
+        </w:rPr>
+        <w:t>表中每个字段的定义信息，包括字段类型、是否唯一等。</w:t>
+      </w:r>
+    </w:p>
+    <w:p>
+      <w:pPr>
+        <w:ind w:leftChars="200" w:left="480"/>
+        <w:rPr>
+          <w:rFonts w:hint="eastAsia"/>
+          <w:szCs w:val="24"/>
+        </w:rPr>
+      </w:pPr>
+      <w:r>
+        <w:rPr>
+          <w:rFonts w:hint="eastAsia"/>
+          <w:szCs w:val="24"/>
+        </w:rPr>
+        <w:t>3.</w:t>
+      </w:r>
+      <w:r>
+        <w:rPr>
+          <w:rFonts w:hint="eastAsia"/>
+          <w:szCs w:val="24"/>
+        </w:rPr>
+        <w:tab/>
+      </w:r>
+      <w:r>
+        <w:rPr>
+          <w:rFonts w:hint="eastAsia"/>
+          <w:szCs w:val="24"/>
+        </w:rPr>
+        <w:t>数据库中所有索引的定义，包括所属表、索引建立在那个字段上等。</w:t>
+      </w:r>
+    </w:p>
+    <w:p>
+      <w:pPr>
+        <w:ind w:firstLine="420"/>
+        <w:rPr>
+          <w:rFonts w:hint="eastAsia"/>
+          <w:szCs w:val="24"/>
+        </w:rPr>
+      </w:pPr>
+      <w:r>
+        <w:rPr>
+          <w:rFonts w:hint="eastAsia"/>
+          <w:szCs w:val="24"/>
+        </w:rPr>
+        <w:t>Catalog Manager</w:t>
+      </w:r>
+      <w:r>
+        <w:rPr>
+          <w:rFonts w:hint="eastAsia"/>
+          <w:szCs w:val="24"/>
+        </w:rPr>
+        <w:t>还必需提供访问及操作上述信息的接口，供</w:t>
+      </w:r>
+      <w:r>
+        <w:rPr>
+          <w:rFonts w:hint="eastAsia"/>
+          <w:szCs w:val="24"/>
+        </w:rPr>
+        <w:t>Interpreter</w:t>
+      </w:r>
+      <w:r>
+        <w:rPr>
+          <w:rFonts w:hint="eastAsia"/>
+          <w:szCs w:val="24"/>
+        </w:rPr>
+        <w:t>和</w:t>
+      </w:r>
+      <w:r>
+        <w:rPr>
+          <w:rFonts w:hint="eastAsia"/>
+          <w:szCs w:val="24"/>
+        </w:rPr>
+        <w:t>API</w:t>
+      </w:r>
+      <w:r>
+        <w:rPr>
+          <w:rFonts w:hint="eastAsia"/>
+          <w:szCs w:val="24"/>
+        </w:rPr>
+        <w:t>模块使用。</w:t>
+      </w:r>
+    </w:p>
+    <w:p>
+      <w:pPr>
+        <w:rPr>
+          <w:rFonts w:hint="eastAsia"/>
+          <w:szCs w:val="24"/>
+        </w:rPr>
+      </w:pPr>
+      <w:r>
+        <w:rPr>
+          <w:rFonts w:hint="eastAsia"/>
+          <w:szCs w:val="24"/>
+        </w:rPr>
+        <w:tab/>
+      </w:r>
+      <w:r>
+        <w:rPr>
+          <w:rFonts w:hint="eastAsia"/>
+          <w:szCs w:val="24"/>
+        </w:rPr>
+        <w:t>这一模块中应包含以下类：</w:t>
+      </w:r>
+    </w:p>
+    <w:p>
+      <w:pPr>
+        <w:pStyle w:val="a7"/>
+        <w:numPr>
+          <w:ilvl w:val="0"/>
+          <w:numId w:val="34"/>
+        </w:numPr>
+        <w:ind w:firstLineChars="0"/>
+        <w:rPr>
+          <w:rFonts w:hint="eastAsia"/>
+          <w:szCs w:val="24"/>
+        </w:rPr>
+      </w:pPr>
+      <w:r>
+        <w:rPr>
+          <w:rFonts w:hint="eastAsia"/>
+          <w:szCs w:val="24"/>
+        </w:rPr>
+        <w:t>Database</w:t>
+      </w:r>
+    </w:p>
+    <w:p>
+      <w:pPr>
+        <w:pStyle w:val="a7"/>
+        <w:numPr>
+          <w:ilvl w:val="0"/>
+          <w:numId w:val="34"/>
+        </w:numPr>
+        <w:ind w:firstLineChars="0"/>
+        <w:rPr>
+          <w:rFonts w:hint="eastAsia"/>
+          <w:szCs w:val="24"/>
+        </w:rPr>
+      </w:pPr>
+      <w:r>
+        <w:rPr>
+          <w:rFonts w:hint="eastAsia"/>
+          <w:szCs w:val="24"/>
+        </w:rPr>
+        <w:t>Table</w:t>
+      </w:r>
+    </w:p>
+    <w:p>
+      <w:pPr>
+        <w:pStyle w:val="a7"/>
+        <w:numPr>
+          <w:ilvl w:val="0"/>
+          <w:numId w:val="34"/>
+        </w:numPr>
+        <w:ind w:firstLineChars="0"/>
+        <w:rPr>
+          <w:rFonts w:hint="eastAsia"/>
+          <w:szCs w:val="24"/>
+        </w:rPr>
+      </w:pPr>
+      <w:r>
+        <w:rPr>
+          <w:rFonts w:hint="eastAsia"/>
+          <w:szCs w:val="24"/>
+        </w:rPr>
+        <w:t>Index</w:t>
+      </w:r>
+    </w:p>
+    <w:p>
+      <w:pPr>
+        <w:pStyle w:val="a7"/>
+        <w:numPr>
+          <w:ilvl w:val="0"/>
+          <w:numId w:val="34"/>
+        </w:numPr>
+        <w:ind w:firstLineChars="0"/>
+        <w:rPr>
+          <w:rFonts w:hint="eastAsia"/>
+          <w:szCs w:val="24"/>
+        </w:rPr>
+      </w:pPr>
+      <w:r>
+        <w:rPr>
+          <w:rFonts w:hint="eastAsia"/>
+          <w:szCs w:val="24"/>
+        </w:rPr>
+        <w:t>Attribute</w:t>
+      </w:r>
+    </w:p>
+    <w:p>
+      <w:pPr>
+        <w:ind w:firstLine="420"/>
+        <w:rPr>
+          <w:rFonts w:hint="eastAsia"/>
+          <w:szCs w:val="24"/>
+        </w:rPr>
+      </w:pPr>
+      <w:r>
+        <w:rPr>
+          <w:rFonts w:hint="eastAsia"/>
+          <w:szCs w:val="24"/>
+        </w:rPr>
+        <w:t>在这些类中将提供</w:t>
+      </w:r>
+      <w:r>
+        <w:rPr>
+          <w:rFonts w:hint="eastAsia"/>
+          <w:szCs w:val="24"/>
+        </w:rPr>
+        <w:t>Create, Drop, Use, Show</w:t>
+      </w:r>
+      <w:r>
+        <w:rPr>
+          <w:rFonts w:hint="eastAsia"/>
+          <w:szCs w:val="24"/>
+        </w:rPr>
+        <w:t>等函数来处理相应的命令，以便</w:t>
+      </w:r>
+      <w:r>
+        <w:rPr>
+          <w:rFonts w:hint="eastAsia"/>
+          <w:szCs w:val="24"/>
+        </w:rPr>
+        <w:t>Interpreter</w:t>
+      </w:r>
+      <w:r>
+        <w:rPr>
+          <w:rFonts w:hint="eastAsia"/>
+          <w:szCs w:val="24"/>
+        </w:rPr>
+        <w:t>和</w:t>
+      </w:r>
+      <w:r>
+        <w:rPr>
+          <w:rFonts w:hint="eastAsia"/>
+          <w:szCs w:val="24"/>
+        </w:rPr>
+        <w:t>API</w:t>
+      </w:r>
+      <w:r>
+        <w:rPr>
+          <w:rFonts w:hint="eastAsia"/>
+          <w:szCs w:val="24"/>
+        </w:rPr>
+        <w:t>模块调用</w:t>
+      </w:r>
+      <w:r>
+        <w:rPr>
+          <w:rFonts w:hint="eastAsia"/>
+          <w:szCs w:val="24"/>
+        </w:rPr>
+        <w:t>；同时</w:t>
+      </w:r>
+      <w:r>
+        <w:rPr>
+          <w:rFonts w:hint="eastAsia"/>
+          <w:szCs w:val="24"/>
+        </w:rPr>
+        <w:t>提供接口</w:t>
+      </w:r>
+      <w:r>
+        <w:rPr>
+          <w:rFonts w:hint="eastAsia"/>
+          <w:szCs w:val="24"/>
+        </w:rPr>
+        <w:t>来访问</w:t>
+      </w:r>
+      <w:r>
+        <w:rPr>
+          <w:rFonts w:hint="eastAsia"/>
+          <w:szCs w:val="24"/>
+        </w:rPr>
+        <w:t>各种模式信息。</w:t>
       </w:r>
       <w:bookmarkStart w:id="0" w:name="_GoBack"/>
       <w:bookmarkEnd w:id="0"/>
-      <w:r>
-        <w:rPr>
-          <w:rFonts w:hint="eastAsia"/>
-        </w:rPr>
-        <w:t>计分工</w:t>
+    </w:p>
+    <w:p>
+      <w:pPr>
+        <w:pStyle w:val="2"/>
+      </w:pPr>
+      <w:proofErr w:type="spellStart"/>
+      <w:r>
+        <w:rPr>
+          <w:rFonts w:hint="eastAsia"/>
+        </w:rPr>
+        <w:t>RecordManager</w:t>
+      </w:r>
+      <w:proofErr w:type="spellEnd"/>
+      <w:r>
+        <w:rPr>
+          <w:rFonts w:hint="eastAsia"/>
+        </w:rPr>
+        <w:t>模块</w:t>
+      </w:r>
+    </w:p>
+    <w:p>
+      <w:pPr>
+        <w:rPr>
+          <w:szCs w:val="24"/>
+        </w:rPr>
+      </w:pPr>
+      <w:r>
+        <w:rPr>
+          <w:rFonts w:hint="eastAsia"/>
+          <w:szCs w:val="24"/>
+        </w:rPr>
+        <w:t>（文本）</w:t>
+      </w:r>
+    </w:p>
+    <w:p>
+      <w:pPr>
+        <w:pStyle w:val="2"/>
+      </w:pPr>
+      <w:proofErr w:type="spellStart"/>
+      <w:r>
+        <w:rPr>
+          <w:rFonts w:hint="eastAsia"/>
+        </w:rPr>
+        <w:t>Indexmanager</w:t>
+      </w:r>
+      <w:proofErr w:type="spellEnd"/>
+      <w:r>
+        <w:rPr>
+          <w:rFonts w:hint="eastAsia"/>
+        </w:rPr>
+        <w:t>模块</w:t>
+      </w:r>
+    </w:p>
+    <w:p>
+      <w:pPr>
+        <w:rPr>
+          <w:szCs w:val="24"/>
+        </w:rPr>
+      </w:pPr>
+      <w:r>
+        <w:rPr>
+          <w:rFonts w:hint="eastAsia"/>
+          <w:szCs w:val="24"/>
+        </w:rPr>
+        <w:t>（文本）</w:t>
+      </w:r>
+    </w:p>
+    <w:p>
+      <w:pPr>
+        <w:pStyle w:val="2"/>
+      </w:pPr>
+      <w:proofErr w:type="spellStart"/>
+      <w:r>
+        <w:rPr>
+          <w:rFonts w:hint="eastAsia"/>
+        </w:rPr>
+        <w:t>BufferManager</w:t>
+      </w:r>
+      <w:proofErr w:type="spellEnd"/>
+      <w:r>
+        <w:rPr>
+          <w:rFonts w:hint="eastAsia"/>
+        </w:rPr>
+        <w:t>模块</w:t>
+      </w:r>
+    </w:p>
+    <w:p>
+      <w:pPr>
+        <w:rPr>
+          <w:szCs w:val="24"/>
+        </w:rPr>
+      </w:pPr>
+      <w:r>
+        <w:rPr>
+          <w:rFonts w:hint="eastAsia"/>
+          <w:szCs w:val="24"/>
+        </w:rPr>
+        <w:t>（文本）</w:t>
+      </w:r>
+    </w:p>
+    <w:p>
+      <w:pPr>
+        <w:pStyle w:val="1"/>
+      </w:pPr>
+      <w:r>
+        <w:rPr>
+          <w:rFonts w:hint="eastAsia"/>
+        </w:rPr>
+        <w:t>测试方案和测试样例</w:t>
+      </w:r>
+    </w:p>
+    <w:p>
+      <w:pPr>
+        <w:rPr>
+          <w:color w:val="FF0000"/>
+          <w:szCs w:val="24"/>
+        </w:rPr>
+      </w:pPr>
+      <w:r>
+        <w:rPr>
+          <w:rFonts w:hint="eastAsia"/>
+          <w:color w:val="FF0000"/>
+          <w:szCs w:val="24"/>
+        </w:rPr>
+        <w:t>（这部分主要针对上面程序功能来设计测试案例）</w:t>
+      </w:r>
+    </w:p>
+    <w:p>
+      <w:pPr>
+        <w:pStyle w:val="1"/>
+      </w:pPr>
+      <w:r>
+        <w:rPr>
+          <w:rFonts w:hint="eastAsia"/>
+        </w:rPr>
+        <w:t>分组与设计分工</w:t>
       </w:r>
     </w:p>
     <w:p>
@@ -2434,7 +3701,6 @@
     <w:p>
       <w:pPr>
         <w:rPr>
-          <w:rFonts w:hint="eastAsia"/>
           <w:szCs w:val="24"/>
         </w:rPr>
       </w:pPr>
@@ -2464,6 +3730,7 @@
           <w:rFonts w:hint="eastAsia"/>
           <w:szCs w:val="24"/>
         </w:rPr>
+        <w:lastRenderedPageBreak/>
         <w:t>本系统的分工如下：</w:t>
       </w:r>
     </w:p>
@@ -2947,6 +4214,120 @@
     </w:lvl>
   </w:abstractNum>
   <w:abstractNum w:abstractNumId="3">
+    <w:nsid w:val="0D536B1F"/>
+    <w:multiLevelType w:val="hybridMultilevel"/>
+    <w:tmpl w:val="828A4DB2"/>
+    <w:lvl w:ilvl="0" w:tplc="5F7220E4">
+      <w:start w:val="1"/>
+      <w:numFmt w:val="bullet"/>
+      <w:lvlText w:val=""/>
+      <w:lvlJc w:val="left"/>
+      <w:pPr>
+        <w:ind w:left="647" w:hanging="227"/>
+      </w:pPr>
+      <w:rPr>
+        <w:rFonts w:ascii="Symbol" w:hAnsi="Symbol" w:hint="default"/>
+        <w:color w:val="auto"/>
+      </w:rPr>
+    </w:lvl>
+    <w:lvl w:ilvl="1" w:tplc="04090003" w:tentative="1">
+      <w:start w:val="1"/>
+      <w:numFmt w:val="bullet"/>
+      <w:lvlText w:val=""/>
+      <w:lvlJc w:val="left"/>
+      <w:pPr>
+        <w:ind w:left="1380" w:hanging="480"/>
+      </w:pPr>
+      <w:rPr>
+        <w:rFonts w:ascii="Wingdings" w:hAnsi="Wingdings" w:hint="default"/>
+      </w:rPr>
+    </w:lvl>
+    <w:lvl w:ilvl="2" w:tplc="04090005" w:tentative="1">
+      <w:start w:val="1"/>
+      <w:numFmt w:val="bullet"/>
+      <w:lvlText w:val=""/>
+      <w:lvlJc w:val="left"/>
+      <w:pPr>
+        <w:ind w:left="1860" w:hanging="480"/>
+      </w:pPr>
+      <w:rPr>
+        <w:rFonts w:ascii="Wingdings" w:hAnsi="Wingdings" w:hint="default"/>
+      </w:rPr>
+    </w:lvl>
+    <w:lvl w:ilvl="3" w:tplc="04090001" w:tentative="1">
+      <w:start w:val="1"/>
+      <w:numFmt w:val="bullet"/>
+      <w:lvlText w:val=""/>
+      <w:lvlJc w:val="left"/>
+      <w:pPr>
+        <w:ind w:left="2340" w:hanging="480"/>
+      </w:pPr>
+      <w:rPr>
+        <w:rFonts w:ascii="Wingdings" w:hAnsi="Wingdings" w:hint="default"/>
+      </w:rPr>
+    </w:lvl>
+    <w:lvl w:ilvl="4" w:tplc="04090003" w:tentative="1">
+      <w:start w:val="1"/>
+      <w:numFmt w:val="bullet"/>
+      <w:lvlText w:val=""/>
+      <w:lvlJc w:val="left"/>
+      <w:pPr>
+        <w:ind w:left="2820" w:hanging="480"/>
+      </w:pPr>
+      <w:rPr>
+        <w:rFonts w:ascii="Wingdings" w:hAnsi="Wingdings" w:hint="default"/>
+      </w:rPr>
+    </w:lvl>
+    <w:lvl w:ilvl="5" w:tplc="04090005" w:tentative="1">
+      <w:start w:val="1"/>
+      <w:numFmt w:val="bullet"/>
+      <w:lvlText w:val=""/>
+      <w:lvlJc w:val="left"/>
+      <w:pPr>
+        <w:ind w:left="3300" w:hanging="480"/>
+      </w:pPr>
+      <w:rPr>
+        <w:rFonts w:ascii="Wingdings" w:hAnsi="Wingdings" w:hint="default"/>
+      </w:rPr>
+    </w:lvl>
+    <w:lvl w:ilvl="6" w:tplc="04090001" w:tentative="1">
+      <w:start w:val="1"/>
+      <w:numFmt w:val="bullet"/>
+      <w:lvlText w:val=""/>
+      <w:lvlJc w:val="left"/>
+      <w:pPr>
+        <w:ind w:left="3780" w:hanging="480"/>
+      </w:pPr>
+      <w:rPr>
+        <w:rFonts w:ascii="Wingdings" w:hAnsi="Wingdings" w:hint="default"/>
+      </w:rPr>
+    </w:lvl>
+    <w:lvl w:ilvl="7" w:tplc="04090003" w:tentative="1">
+      <w:start w:val="1"/>
+      <w:numFmt w:val="bullet"/>
+      <w:lvlText w:val=""/>
+      <w:lvlJc w:val="left"/>
+      <w:pPr>
+        <w:ind w:left="4260" w:hanging="480"/>
+      </w:pPr>
+      <w:rPr>
+        <w:rFonts w:ascii="Wingdings" w:hAnsi="Wingdings" w:hint="default"/>
+      </w:rPr>
+    </w:lvl>
+    <w:lvl w:ilvl="8" w:tplc="04090005" w:tentative="1">
+      <w:start w:val="1"/>
+      <w:numFmt w:val="bullet"/>
+      <w:lvlText w:val=""/>
+      <w:lvlJc w:val="left"/>
+      <w:pPr>
+        <w:ind w:left="4740" w:hanging="480"/>
+      </w:pPr>
+      <w:rPr>
+        <w:rFonts w:ascii="Wingdings" w:hAnsi="Wingdings" w:hint="default"/>
+      </w:rPr>
+    </w:lvl>
+  </w:abstractNum>
+  <w:abstractNum w:abstractNumId="4">
     <w:nsid w:val="1C4C5165"/>
     <w:multiLevelType w:val="multilevel"/>
     <w:tmpl w:val="673A8D56"/>
@@ -3060,7 +4441,7 @@
       </w:rPr>
     </w:lvl>
   </w:abstractNum>
-  <w:abstractNum w:abstractNumId="4">
+  <w:abstractNum w:abstractNumId="5">
     <w:nsid w:val="1D0C13BD"/>
     <w:multiLevelType w:val="multilevel"/>
     <w:tmpl w:val="E83287B2"/>
@@ -3174,7 +4555,7 @@
       </w:rPr>
     </w:lvl>
   </w:abstractNum>
-  <w:abstractNum w:abstractNumId="5">
+  <w:abstractNum w:abstractNumId="6">
     <w:nsid w:val="3136143F"/>
     <w:multiLevelType w:val="hybridMultilevel"/>
     <w:tmpl w:val="E83287B2"/>
@@ -3288,7 +4669,7 @@
       </w:rPr>
     </w:lvl>
   </w:abstractNum>
-  <w:abstractNum w:abstractNumId="6">
+  <w:abstractNum w:abstractNumId="7">
     <w:nsid w:val="3A8C44B6"/>
     <w:multiLevelType w:val="multilevel"/>
     <w:tmpl w:val="E2768A2E"/>
@@ -3402,7 +4783,7 @@
       </w:rPr>
     </w:lvl>
   </w:abstractNum>
-  <w:abstractNum w:abstractNumId="7">
+  <w:abstractNum w:abstractNumId="8">
     <w:nsid w:val="3F7240C8"/>
     <w:multiLevelType w:val="hybridMultilevel"/>
     <w:tmpl w:val="0F80F458"/>
@@ -3516,7 +4897,7 @@
       </w:rPr>
     </w:lvl>
   </w:abstractNum>
-  <w:abstractNum w:abstractNumId="8">
+  <w:abstractNum w:abstractNumId="9">
     <w:nsid w:val="42851E87"/>
     <w:multiLevelType w:val="multilevel"/>
     <w:tmpl w:val="26DE6C4C"/>
@@ -3629,7 +5010,7 @@
       </w:rPr>
     </w:lvl>
   </w:abstractNum>
-  <w:abstractNum w:abstractNumId="9">
+  <w:abstractNum w:abstractNumId="10">
     <w:nsid w:val="45370934"/>
     <w:multiLevelType w:val="hybridMultilevel"/>
     <w:tmpl w:val="8CF62D50"/>
@@ -3743,7 +5124,7 @@
       </w:rPr>
     </w:lvl>
   </w:abstractNum>
-  <w:abstractNum w:abstractNumId="10">
+  <w:abstractNum w:abstractNumId="11">
     <w:nsid w:val="464F7D1D"/>
     <w:multiLevelType w:val="multilevel"/>
     <w:tmpl w:val="7B8E4306"/>
@@ -3856,7 +5237,7 @@
       </w:rPr>
     </w:lvl>
   </w:abstractNum>
-  <w:abstractNum w:abstractNumId="11">
+  <w:abstractNum w:abstractNumId="12">
     <w:nsid w:val="4C34305B"/>
     <w:multiLevelType w:val="multilevel"/>
     <w:tmpl w:val="F150201C"/>
@@ -3970,7 +5351,7 @@
       </w:rPr>
     </w:lvl>
   </w:abstractNum>
-  <w:abstractNum w:abstractNumId="12">
+  <w:abstractNum w:abstractNumId="13">
     <w:nsid w:val="4D631290"/>
     <w:multiLevelType w:val="multilevel"/>
     <w:tmpl w:val="4D631290"/>
@@ -4065,7 +5446,7 @@
       </w:pPr>
     </w:lvl>
   </w:abstractNum>
-  <w:abstractNum w:abstractNumId="13">
+  <w:abstractNum w:abstractNumId="14">
     <w:nsid w:val="51655828"/>
     <w:multiLevelType w:val="hybridMultilevel"/>
     <w:tmpl w:val="808874C8"/>
@@ -4179,7 +5560,7 @@
       </w:rPr>
     </w:lvl>
   </w:abstractNum>
-  <w:abstractNum w:abstractNumId="14">
+  <w:abstractNum w:abstractNumId="15">
     <w:nsid w:val="51AD0D82"/>
     <w:multiLevelType w:val="hybridMultilevel"/>
     <w:tmpl w:val="E2768A2E"/>
@@ -4293,7 +5674,121 @@
       </w:rPr>
     </w:lvl>
   </w:abstractNum>
-  <w:abstractNum w:abstractNumId="15">
+  <w:abstractNum w:abstractNumId="16">
+    <w:nsid w:val="52252F4F"/>
+    <w:multiLevelType w:val="multilevel"/>
+    <w:tmpl w:val="808874C8"/>
+    <w:lvl w:ilvl="0">
+      <w:start w:val="1"/>
+      <w:numFmt w:val="bullet"/>
+      <w:lvlText w:val=""/>
+      <w:lvlJc w:val="left"/>
+      <w:pPr>
+        <w:ind w:left="227" w:hanging="227"/>
+      </w:pPr>
+      <w:rPr>
+        <w:rFonts w:ascii="Symbol" w:hAnsi="Symbol" w:hint="default"/>
+        <w:color w:val="auto"/>
+      </w:rPr>
+    </w:lvl>
+    <w:lvl w:ilvl="1">
+      <w:start w:val="1"/>
+      <w:numFmt w:val="bullet"/>
+      <w:lvlText w:val=""/>
+      <w:lvlJc w:val="left"/>
+      <w:pPr>
+        <w:ind w:left="960" w:hanging="480"/>
+      </w:pPr>
+      <w:rPr>
+        <w:rFonts w:ascii="Wingdings" w:hAnsi="Wingdings" w:hint="default"/>
+      </w:rPr>
+    </w:lvl>
+    <w:lvl w:ilvl="2">
+      <w:start w:val="1"/>
+      <w:numFmt w:val="bullet"/>
+      <w:lvlText w:val=""/>
+      <w:lvlJc w:val="left"/>
+      <w:pPr>
+        <w:ind w:left="1440" w:hanging="480"/>
+      </w:pPr>
+      <w:rPr>
+        <w:rFonts w:ascii="Wingdings" w:hAnsi="Wingdings" w:hint="default"/>
+      </w:rPr>
+    </w:lvl>
+    <w:lvl w:ilvl="3">
+      <w:start w:val="1"/>
+      <w:numFmt w:val="bullet"/>
+      <w:lvlText w:val=""/>
+      <w:lvlJc w:val="left"/>
+      <w:pPr>
+        <w:ind w:left="1920" w:hanging="480"/>
+      </w:pPr>
+      <w:rPr>
+        <w:rFonts w:ascii="Wingdings" w:hAnsi="Wingdings" w:hint="default"/>
+      </w:rPr>
+    </w:lvl>
+    <w:lvl w:ilvl="4">
+      <w:start w:val="1"/>
+      <w:numFmt w:val="bullet"/>
+      <w:lvlText w:val=""/>
+      <w:lvlJc w:val="left"/>
+      <w:pPr>
+        <w:ind w:left="2400" w:hanging="480"/>
+      </w:pPr>
+      <w:rPr>
+        <w:rFonts w:ascii="Wingdings" w:hAnsi="Wingdings" w:hint="default"/>
+      </w:rPr>
+    </w:lvl>
+    <w:lvl w:ilvl="5">
+      <w:start w:val="1"/>
+      <w:numFmt w:val="bullet"/>
+      <w:lvlText w:val=""/>
+      <w:lvlJc w:val="left"/>
+      <w:pPr>
+        <w:ind w:left="2880" w:hanging="480"/>
+      </w:pPr>
+      <w:rPr>
+        <w:rFonts w:ascii="Wingdings" w:hAnsi="Wingdings" w:hint="default"/>
+      </w:rPr>
+    </w:lvl>
+    <w:lvl w:ilvl="6">
+      <w:start w:val="1"/>
+      <w:numFmt w:val="bullet"/>
+      <w:lvlText w:val=""/>
+      <w:lvlJc w:val="left"/>
+      <w:pPr>
+        <w:ind w:left="3360" w:hanging="480"/>
+      </w:pPr>
+      <w:rPr>
+        <w:rFonts w:ascii="Wingdings" w:hAnsi="Wingdings" w:hint="default"/>
+      </w:rPr>
+    </w:lvl>
+    <w:lvl w:ilvl="7">
+      <w:start w:val="1"/>
+      <w:numFmt w:val="bullet"/>
+      <w:lvlText w:val=""/>
+      <w:lvlJc w:val="left"/>
+      <w:pPr>
+        <w:ind w:left="3840" w:hanging="480"/>
+      </w:pPr>
+      <w:rPr>
+        <w:rFonts w:ascii="Wingdings" w:hAnsi="Wingdings" w:hint="default"/>
+      </w:rPr>
+    </w:lvl>
+    <w:lvl w:ilvl="8">
+      <w:start w:val="1"/>
+      <w:numFmt w:val="bullet"/>
+      <w:lvlText w:val=""/>
+      <w:lvlJc w:val="left"/>
+      <w:pPr>
+        <w:ind w:left="4320" w:hanging="480"/>
+      </w:pPr>
+      <w:rPr>
+        <w:rFonts w:ascii="Wingdings" w:hAnsi="Wingdings" w:hint="default"/>
+      </w:rPr>
+    </w:lvl>
+  </w:abstractNum>
+  <w:abstractNum w:abstractNumId="17">
     <w:nsid w:val="5924FC9C"/>
     <w:multiLevelType w:val="multilevel"/>
     <w:tmpl w:val="5924FC9C"/>
@@ -4433,7 +5928,7 @@
       </w:rPr>
     </w:lvl>
   </w:abstractNum>
-  <w:abstractNum w:abstractNumId="16">
+  <w:abstractNum w:abstractNumId="18">
     <w:nsid w:val="5924FD34"/>
     <w:multiLevelType w:val="multilevel"/>
     <w:tmpl w:val="5924FD34"/>
@@ -4573,7 +6068,7 @@
       </w:rPr>
     </w:lvl>
   </w:abstractNum>
-  <w:abstractNum w:abstractNumId="17">
+  <w:abstractNum w:abstractNumId="19">
     <w:nsid w:val="5924FD54"/>
     <w:multiLevelType w:val="singleLevel"/>
     <w:tmpl w:val="5924FD54"/>
@@ -4593,7 +6088,7 @@
       </w:rPr>
     </w:lvl>
   </w:abstractNum>
-  <w:abstractNum w:abstractNumId="18">
+  <w:abstractNum w:abstractNumId="20">
     <w:nsid w:val="5924FD98"/>
     <w:multiLevelType w:val="singleLevel"/>
     <w:tmpl w:val="5924FD98"/>
@@ -4613,7 +6108,7 @@
       </w:rPr>
     </w:lvl>
   </w:abstractNum>
-  <w:abstractNum w:abstractNumId="19">
+  <w:abstractNum w:abstractNumId="21">
     <w:nsid w:val="5924FDEE"/>
     <w:multiLevelType w:val="singleLevel"/>
     <w:tmpl w:val="5924FDEE"/>
@@ -4633,7 +6128,7 @@
       </w:rPr>
     </w:lvl>
   </w:abstractNum>
-  <w:abstractNum w:abstractNumId="20">
+  <w:abstractNum w:abstractNumId="22">
     <w:nsid w:val="5924FE23"/>
     <w:multiLevelType w:val="singleLevel"/>
     <w:tmpl w:val="5924FE23"/>
@@ -4653,7 +6148,7 @@
       </w:rPr>
     </w:lvl>
   </w:abstractNum>
-  <w:abstractNum w:abstractNumId="21">
+  <w:abstractNum w:abstractNumId="23">
     <w:nsid w:val="5924FF69"/>
     <w:multiLevelType w:val="multilevel"/>
     <w:tmpl w:val="5924FF69"/>
@@ -4793,7 +6288,7 @@
       </w:rPr>
     </w:lvl>
   </w:abstractNum>
-  <w:abstractNum w:abstractNumId="22">
+  <w:abstractNum w:abstractNumId="24">
     <w:nsid w:val="5924FF8C"/>
     <w:multiLevelType w:val="singleLevel"/>
     <w:tmpl w:val="5924FF8C"/>
@@ -4813,7 +6308,7 @@
       </w:rPr>
     </w:lvl>
   </w:abstractNum>
-  <w:abstractNum w:abstractNumId="23">
+  <w:abstractNum w:abstractNumId="25">
     <w:nsid w:val="592502CB"/>
     <w:multiLevelType w:val="singleLevel"/>
     <w:tmpl w:val="592502CB"/>
@@ -4833,7 +6328,7 @@
       </w:rPr>
     </w:lvl>
   </w:abstractNum>
-  <w:abstractNum w:abstractNumId="24">
+  <w:abstractNum w:abstractNumId="26">
     <w:nsid w:val="5B9A5A4A"/>
     <w:multiLevelType w:val="multilevel"/>
     <w:tmpl w:val="5CA48AF2"/>
@@ -4947,7 +6442,7 @@
       </w:rPr>
     </w:lvl>
   </w:abstractNum>
-  <w:abstractNum w:abstractNumId="25">
+  <w:abstractNum w:abstractNumId="27">
     <w:nsid w:val="61D20BD6"/>
     <w:multiLevelType w:val="hybridMultilevel"/>
     <w:tmpl w:val="76B22C6C"/>
@@ -5061,7 +6556,7 @@
       </w:rPr>
     </w:lvl>
   </w:abstractNum>
-  <w:abstractNum w:abstractNumId="26">
+  <w:abstractNum w:abstractNumId="28">
     <w:nsid w:val="675C0F3E"/>
     <w:multiLevelType w:val="hybridMultilevel"/>
     <w:tmpl w:val="ED36C79E"/>
@@ -5174,7 +6669,121 @@
       </w:rPr>
     </w:lvl>
   </w:abstractNum>
-  <w:abstractNum w:abstractNumId="27">
+  <w:abstractNum w:abstractNumId="29">
+    <w:nsid w:val="686E2450"/>
+    <w:multiLevelType w:val="hybridMultilevel"/>
+    <w:tmpl w:val="B6D4640C"/>
+    <w:lvl w:ilvl="0" w:tplc="5F7220E4">
+      <w:start w:val="1"/>
+      <w:numFmt w:val="bullet"/>
+      <w:lvlText w:val=""/>
+      <w:lvlJc w:val="left"/>
+      <w:pPr>
+        <w:ind w:left="647" w:hanging="227"/>
+      </w:pPr>
+      <w:rPr>
+        <w:rFonts w:ascii="Symbol" w:hAnsi="Symbol" w:hint="default"/>
+        <w:color w:val="auto"/>
+      </w:rPr>
+    </w:lvl>
+    <w:lvl w:ilvl="1" w:tplc="04090003" w:tentative="1">
+      <w:start w:val="1"/>
+      <w:numFmt w:val="bullet"/>
+      <w:lvlText w:val=""/>
+      <w:lvlJc w:val="left"/>
+      <w:pPr>
+        <w:ind w:left="1380" w:hanging="480"/>
+      </w:pPr>
+      <w:rPr>
+        <w:rFonts w:ascii="Wingdings" w:hAnsi="Wingdings" w:hint="default"/>
+      </w:rPr>
+    </w:lvl>
+    <w:lvl w:ilvl="2" w:tplc="04090005" w:tentative="1">
+      <w:start w:val="1"/>
+      <w:numFmt w:val="bullet"/>
+      <w:lvlText w:val=""/>
+      <w:lvlJc w:val="left"/>
+      <w:pPr>
+        <w:ind w:left="1860" w:hanging="480"/>
+      </w:pPr>
+      <w:rPr>
+        <w:rFonts w:ascii="Wingdings" w:hAnsi="Wingdings" w:hint="default"/>
+      </w:rPr>
+    </w:lvl>
+    <w:lvl w:ilvl="3" w:tplc="04090001" w:tentative="1">
+      <w:start w:val="1"/>
+      <w:numFmt w:val="bullet"/>
+      <w:lvlText w:val=""/>
+      <w:lvlJc w:val="left"/>
+      <w:pPr>
+        <w:ind w:left="2340" w:hanging="480"/>
+      </w:pPr>
+      <w:rPr>
+        <w:rFonts w:ascii="Wingdings" w:hAnsi="Wingdings" w:hint="default"/>
+      </w:rPr>
+    </w:lvl>
+    <w:lvl w:ilvl="4" w:tplc="04090003" w:tentative="1">
+      <w:start w:val="1"/>
+      <w:numFmt w:val="bullet"/>
+      <w:lvlText w:val=""/>
+      <w:lvlJc w:val="left"/>
+      <w:pPr>
+        <w:ind w:left="2820" w:hanging="480"/>
+      </w:pPr>
+      <w:rPr>
+        <w:rFonts w:ascii="Wingdings" w:hAnsi="Wingdings" w:hint="default"/>
+      </w:rPr>
+    </w:lvl>
+    <w:lvl w:ilvl="5" w:tplc="04090005" w:tentative="1">
+      <w:start w:val="1"/>
+      <w:numFmt w:val="bullet"/>
+      <w:lvlText w:val=""/>
+      <w:lvlJc w:val="left"/>
+      <w:pPr>
+        <w:ind w:left="3300" w:hanging="480"/>
+      </w:pPr>
+      <w:rPr>
+        <w:rFonts w:ascii="Wingdings" w:hAnsi="Wingdings" w:hint="default"/>
+      </w:rPr>
+    </w:lvl>
+    <w:lvl w:ilvl="6" w:tplc="04090001" w:tentative="1">
+      <w:start w:val="1"/>
+      <w:numFmt w:val="bullet"/>
+      <w:lvlText w:val=""/>
+      <w:lvlJc w:val="left"/>
+      <w:pPr>
+        <w:ind w:left="3780" w:hanging="480"/>
+      </w:pPr>
+      <w:rPr>
+        <w:rFonts w:ascii="Wingdings" w:hAnsi="Wingdings" w:hint="default"/>
+      </w:rPr>
+    </w:lvl>
+    <w:lvl w:ilvl="7" w:tplc="04090003" w:tentative="1">
+      <w:start w:val="1"/>
+      <w:numFmt w:val="bullet"/>
+      <w:lvlText w:val=""/>
+      <w:lvlJc w:val="left"/>
+      <w:pPr>
+        <w:ind w:left="4260" w:hanging="480"/>
+      </w:pPr>
+      <w:rPr>
+        <w:rFonts w:ascii="Wingdings" w:hAnsi="Wingdings" w:hint="default"/>
+      </w:rPr>
+    </w:lvl>
+    <w:lvl w:ilvl="8" w:tplc="04090005" w:tentative="1">
+      <w:start w:val="1"/>
+      <w:numFmt w:val="bullet"/>
+      <w:lvlText w:val=""/>
+      <w:lvlJc w:val="left"/>
+      <w:pPr>
+        <w:ind w:left="4740" w:hanging="480"/>
+      </w:pPr>
+      <w:rPr>
+        <w:rFonts w:ascii="Wingdings" w:hAnsi="Wingdings" w:hint="default"/>
+      </w:rPr>
+    </w:lvl>
+  </w:abstractNum>
+  <w:abstractNum w:abstractNumId="30">
     <w:nsid w:val="6BAE48D2"/>
     <w:multiLevelType w:val="hybridMultilevel"/>
     <w:tmpl w:val="C9960BBA"/>
@@ -5288,7 +6897,7 @@
       </w:rPr>
     </w:lvl>
   </w:abstractNum>
-  <w:abstractNum w:abstractNumId="28">
+  <w:abstractNum w:abstractNumId="31">
     <w:nsid w:val="6F3F1D2D"/>
     <w:multiLevelType w:val="multilevel"/>
     <w:tmpl w:val="ED36C79E"/>
@@ -5401,7 +7010,7 @@
       </w:rPr>
     </w:lvl>
   </w:abstractNum>
-  <w:abstractNum w:abstractNumId="29">
+  <w:abstractNum w:abstractNumId="32">
     <w:nsid w:val="7A783073"/>
     <w:multiLevelType w:val="hybridMultilevel"/>
     <w:tmpl w:val="F150201C"/>
@@ -5515,7 +7124,7 @@
       </w:rPr>
     </w:lvl>
   </w:abstractNum>
-  <w:abstractNum w:abstractNumId="30">
+  <w:abstractNum w:abstractNumId="33">
     <w:nsid w:val="7B8E4306"/>
     <w:multiLevelType w:val="multilevel"/>
     <w:tmpl w:val="26DE6C4C"/>
@@ -5629,40 +7238,40 @@
     </w:lvl>
   </w:abstractNum>
   <w:num w:numId="1">
-    <w:abstractNumId w:val="12"/>
+    <w:abstractNumId w:val="13"/>
   </w:num>
   <w:num w:numId="2">
-    <w:abstractNumId w:val="16"/>
+    <w:abstractNumId w:val="18"/>
   </w:num>
   <w:num w:numId="3">
+    <w:abstractNumId w:val="19"/>
+  </w:num>
+  <w:num w:numId="4">
+    <w:abstractNumId w:val="20"/>
+  </w:num>
+  <w:num w:numId="5">
+    <w:abstractNumId w:val="21"/>
+  </w:num>
+  <w:num w:numId="6">
+    <w:abstractNumId w:val="22"/>
+  </w:num>
+  <w:num w:numId="7">
     <w:abstractNumId w:val="17"/>
   </w:num>
-  <w:num w:numId="4">
-    <w:abstractNumId w:val="18"/>
-  </w:num>
-  <w:num w:numId="5">
-    <w:abstractNumId w:val="19"/>
-  </w:num>
-  <w:num w:numId="6">
-    <w:abstractNumId w:val="20"/>
-  </w:num>
-  <w:num w:numId="7">
-    <w:abstractNumId w:val="15"/>
-  </w:num>
   <w:num w:numId="8">
-    <w:abstractNumId w:val="22"/>
+    <w:abstractNumId w:val="24"/>
   </w:num>
   <w:num w:numId="9">
-    <w:abstractNumId w:val="21"/>
+    <w:abstractNumId w:val="23"/>
   </w:num>
   <w:num w:numId="10">
-    <w:abstractNumId w:val="23"/>
+    <w:abstractNumId w:val="25"/>
   </w:num>
   <w:num w:numId="11">
-    <w:abstractNumId w:val="30"/>
+    <w:abstractNumId w:val="33"/>
   </w:num>
   <w:num w:numId="12">
-    <w:abstractNumId w:val="10"/>
+    <w:abstractNumId w:val="11"/>
   </w:num>
   <w:num w:numId="13">
     <w:abstractNumId w:val="2"/>
@@ -5671,55 +7280,64 @@
     <w:abstractNumId w:val="0"/>
   </w:num>
   <w:num w:numId="15">
-    <w:abstractNumId w:val="24"/>
+    <w:abstractNumId w:val="26"/>
   </w:num>
   <w:num w:numId="16">
     <w:abstractNumId w:val="1"/>
   </w:num>
   <w:num w:numId="17">
-    <w:abstractNumId w:val="26"/>
+    <w:abstractNumId w:val="28"/>
   </w:num>
   <w:num w:numId="18">
-    <w:abstractNumId w:val="28"/>
+    <w:abstractNumId w:val="31"/>
   </w:num>
   <w:num w:numId="19">
-    <w:abstractNumId w:val="29"/>
+    <w:abstractNumId w:val="32"/>
   </w:num>
   <w:num w:numId="20">
+    <w:abstractNumId w:val="4"/>
+  </w:num>
+  <w:num w:numId="21">
+    <w:abstractNumId w:val="15"/>
+  </w:num>
+  <w:num w:numId="22">
+    <w:abstractNumId w:val="7"/>
+  </w:num>
+  <w:num w:numId="23">
+    <w:abstractNumId w:val="10"/>
+  </w:num>
+  <w:num w:numId="24">
+    <w:abstractNumId w:val="6"/>
+  </w:num>
+  <w:num w:numId="25">
+    <w:abstractNumId w:val="5"/>
+  </w:num>
+  <w:num w:numId="26">
+    <w:abstractNumId w:val="30"/>
+  </w:num>
+  <w:num w:numId="27">
+    <w:abstractNumId w:val="12"/>
+  </w:num>
+  <w:num w:numId="28">
+    <w:abstractNumId w:val="8"/>
+  </w:num>
+  <w:num w:numId="29">
+    <w:abstractNumId w:val="27"/>
+  </w:num>
+  <w:num w:numId="30">
+    <w:abstractNumId w:val="9"/>
+  </w:num>
+  <w:num w:numId="31">
+    <w:abstractNumId w:val="14"/>
+  </w:num>
+  <w:num w:numId="32">
+    <w:abstractNumId w:val="16"/>
+  </w:num>
+  <w:num w:numId="33">
     <w:abstractNumId w:val="3"/>
   </w:num>
-  <w:num w:numId="21">
-    <w:abstractNumId w:val="14"/>
-  </w:num>
-  <w:num w:numId="22">
-    <w:abstractNumId w:val="6"/>
-  </w:num>
-  <w:num w:numId="23">
-    <w:abstractNumId w:val="9"/>
-  </w:num>
-  <w:num w:numId="24">
-    <w:abstractNumId w:val="5"/>
-  </w:num>
-  <w:num w:numId="25">
-    <w:abstractNumId w:val="4"/>
-  </w:num>
-  <w:num w:numId="26">
-    <w:abstractNumId w:val="27"/>
-  </w:num>
-  <w:num w:numId="27">
-    <w:abstractNumId w:val="11"/>
-  </w:num>
-  <w:num w:numId="28">
-    <w:abstractNumId w:val="7"/>
-  </w:num>
-  <w:num w:numId="29">
-    <w:abstractNumId w:val="25"/>
-  </w:num>
-  <w:num w:numId="30">
-    <w:abstractNumId w:val="8"/>
-  </w:num>
-  <w:num w:numId="31">
-    <w:abstractNumId w:val="13"/>
+  <w:num w:numId="34">
+    <w:abstractNumId w:val="29"/>
   </w:num>
 </w:numbering>
 </file>
@@ -6882,7 +8500,7 @@
 </file>
 
 <file path=customXml/itemProps2.xml><?xml version="1.0" encoding="utf-8"?>
-<ds:datastoreItem xmlns:ds="http://schemas.openxmlformats.org/officeDocument/2006/customXml" ds:itemID="{0C700126-FEDA-7342-B635-1306146AAC64}">
+<ds:datastoreItem xmlns:ds="http://schemas.openxmlformats.org/officeDocument/2006/customXml" ds:itemID="{C0D501E1-279C-6441-A1B1-F9371D223932}">
   <ds:schemaRefs>
     <ds:schemaRef ds:uri="http://schemas.openxmlformats.org/officeDocument/2006/bibliography"/>
   </ds:schemaRefs>

</xml_diff>